<commit_message>
rujul and rutul signed contract
</commit_message>
<xml_diff>
--- a/GroupContract-KDD-Group4.docx
+++ b/GroupContract-KDD-Group4.docx
@@ -2128,9 +2128,109 @@
         <w:t>Name:</w:t>
       </w:r>
       <w:r>
+        <w:t xml:space="preserve"> </w:t>
+      </w:r>
+      <w:proofErr w:type="spellStart"/>
+      <w:r>
+        <w:t>Gunakar</w:t>
+      </w:r>
+      <w:proofErr w:type="spellEnd"/>
+      <w:r>
+        <w:t xml:space="preserve"> Maddi</w:t>
+      </w:r>
+      <w:r>
         <w:tab/>
         <w:t xml:space="preserve">Signature: </w:t>
       </w:r>
+      <w:proofErr w:type="spellStart"/>
+      <w:r>
+        <w:t>Gunakar</w:t>
+      </w:r>
+      <w:proofErr w:type="spellEnd"/>
+      <w:r>
+        <w:t xml:space="preserve"> Maddi</w:t>
+      </w:r>
+    </w:p>
+    <w:p>
+      <w:pPr>
+        <w:pStyle w:val="BodyText"/>
+        <w:tabs>
+          <w:tab w:val="left" w:pos="4420"/>
+        </w:tabs>
+        <w:spacing w:before="171"/>
+        <w:ind w:left="100"/>
+      </w:pPr>
+      <w:r>
+        <w:t>Print</w:t>
+      </w:r>
+      <w:r>
+        <w:rPr>
+          <w:spacing w:val="-1"/>
+        </w:rPr>
+        <w:t xml:space="preserve"> </w:t>
+      </w:r>
+      <w:r>
+        <w:t xml:space="preserve">Name: </w:t>
+      </w:r>
+      <w:proofErr w:type="spellStart"/>
+      <w:r>
+        <w:t>Rujul</w:t>
+      </w:r>
+      <w:proofErr w:type="spellEnd"/>
+      <w:r>
+        <w:t xml:space="preserve"> Joshi</w:t>
+      </w:r>
+      <w:r>
+        <w:tab/>
+        <w:t xml:space="preserve">Signature: </w:t>
+      </w:r>
+      <w:proofErr w:type="spellStart"/>
+      <w:r>
+        <w:t>Rujul</w:t>
+      </w:r>
+      <w:proofErr w:type="spellEnd"/>
+      <w:r>
+        <w:t xml:space="preserve"> Joshi</w:t>
+      </w:r>
+    </w:p>
+    <w:p>
+      <w:pPr>
+        <w:pStyle w:val="BodyText"/>
+        <w:tabs>
+          <w:tab w:val="left" w:pos="4420"/>
+        </w:tabs>
+        <w:spacing w:before="171"/>
+        <w:ind w:left="100"/>
+      </w:pPr>
+      <w:r>
+        <w:t>Print</w:t>
+      </w:r>
+      <w:r>
+        <w:rPr>
+          <w:spacing w:val="-1"/>
+        </w:rPr>
+        <w:t xml:space="preserve"> </w:t>
+      </w:r>
+      <w:r>
+        <w:t xml:space="preserve">Name: </w:t>
+      </w:r>
+      <w:r>
+        <w:t>Rutul Joshi</w:t>
+      </w:r>
+      <w:r>
+        <w:tab/>
+        <w:t>Signature: Rutul Joshi</w:t>
+      </w:r>
+    </w:p>
+    <w:p>
+      <w:pPr>
+        <w:pStyle w:val="BodyText"/>
+        <w:tabs>
+          <w:tab w:val="left" w:pos="4420"/>
+        </w:tabs>
+        <w:spacing w:before="171"/>
+        <w:ind w:left="100"/>
+      </w:pPr>
     </w:p>
     <w:p>
       <w:pPr>

</xml_diff>